<commit_message>
add slider and tieUp controller
</commit_message>
<xml_diff>
--- a/docs/artist-statement-1.docx
+++ b/docs/artist-statement-1.docx
@@ -3,126 +3,682 @@
 <w:document xmlns:wpc="http://schemas.microsoft.com/office/word/2010/wordprocessingCanvas" xmlns:mo="http://schemas.microsoft.com/office/mac/office/2008/main" xmlns:mc="http://schemas.openxmlformats.org/markup-compatibility/2006" xmlns:mv="urn:schemas-microsoft-com:mac:vml" xmlns:o="urn:schemas-microsoft-com:office:office" xmlns:r="http://schemas.openxmlformats.org/officeDocument/2006/relationships" xmlns:m="http://schemas.openxmlformats.org/officeDocument/2006/math" xmlns:v="urn:schemas-microsoft-com:vml" xmlns:wp14="http://schemas.microsoft.com/office/word/2010/wordprocessingDrawing" xmlns:wp="http://schemas.openxmlformats.org/drawingml/2006/wordprocessingDrawing" xmlns:w10="urn:schemas-microsoft-com:office:word" xmlns:w="http://schemas.openxmlformats.org/wordprocessingml/2006/main" xmlns:w14="http://schemas.microsoft.com/office/word/2010/wordml" xmlns:wpg="http://schemas.microsoft.com/office/word/2010/wordprocessingGroup" xmlns:wpi="http://schemas.microsoft.com/office/word/2010/wordprocessingInk" xmlns:wne="http://schemas.microsoft.com/office/word/2006/wordml" xmlns:wps="http://schemas.microsoft.com/office/word/2010/wordprocessingShape" mc:Ignorable="w14 wp14">
   <w:body>
     <w:p>
-      <w:r>
-        <w:t>Beginning w</w:t>
-      </w:r>
-      <w:r>
-        <w:t>ith a string of infinite length</w:t>
-      </w:r>
-      <w:r>
-        <w:t xml:space="preserve"> then proceeding to a digital loom, I am exploring the </w:t>
-      </w:r>
-      <w:r>
-        <w:t>m</w:t>
-      </w:r>
-      <w:r>
-        <w:t>ode</w:t>
-      </w:r>
-      <w:r>
-        <w:t>s</w:t>
-      </w:r>
-      <w:r>
-        <w:t xml:space="preserve"> of production</w:t>
-      </w:r>
-      <w:r>
-        <w:t xml:space="preserve"> and combinatorial organizations. Generating</w:t>
-      </w:r>
-      <w:r>
-        <w:t xml:space="preserve"> a type of textile</w:t>
-      </w:r>
-      <w:r>
-        <w:t xml:space="preserve"> material</w:t>
-      </w:r>
-      <w:r>
-        <w:t>. I expose this material to selective pressures and force</w:t>
-      </w:r>
-      <w:r>
-        <w:t>s.  Re-organizing using patterns</w:t>
-      </w:r>
-      <w:r>
-        <w:t xml:space="preserve"> from a digital </w:t>
-      </w:r>
-      <w:r>
-        <w:t>weave infinite in size</w:t>
-      </w:r>
+      <w:pPr>
+        <w:rPr>
+          <w:rFonts w:ascii="Avenir Medium" w:hAnsi="Avenir Medium"/>
+        </w:rPr>
+      </w:pPr>
+      <w:r>
+        <w:rPr>
+          <w:rFonts w:ascii="Avenir Medium" w:hAnsi="Avenir Medium"/>
+        </w:rPr>
+        <w:t xml:space="preserve">Beginning with a string of infinite length then proceeding to a </w:t>
+      </w:r>
+      <w:r>
+        <w:rPr>
+          <w:rFonts w:ascii="Avenir Medium" w:hAnsi="Avenir Medium"/>
+        </w:rPr>
+        <w:t>digital loom, I am exploring</w:t>
+      </w:r>
+      <w:r>
+        <w:rPr>
+          <w:rFonts w:ascii="Avenir Medium" w:hAnsi="Avenir Medium"/>
+        </w:rPr>
+        <w:t xml:space="preserve"> modes of production and combinatorial organizations. Generating a textile material</w:t>
+      </w:r>
+      <w:r>
+        <w:rPr>
+          <w:rFonts w:ascii="Avenir Medium" w:hAnsi="Avenir Medium"/>
+        </w:rPr>
+        <w:t xml:space="preserve"> </w:t>
+      </w:r>
+      <w:r>
+        <w:rPr>
+          <w:rFonts w:ascii="Avenir Medium" w:hAnsi="Avenir Medium"/>
+        </w:rPr>
+        <w:t xml:space="preserve">I </w:t>
+      </w:r>
+      <w:r>
+        <w:rPr>
+          <w:rFonts w:ascii="Avenir Medium" w:hAnsi="Avenir Medium"/>
+        </w:rPr>
+        <w:t xml:space="preserve">then </w:t>
+      </w:r>
+      <w:r>
+        <w:rPr>
+          <w:rFonts w:ascii="Avenir Medium" w:hAnsi="Avenir Medium"/>
+        </w:rPr>
+        <w:t xml:space="preserve">expose </w:t>
+      </w:r>
+      <w:r>
+        <w:rPr>
+          <w:rFonts w:ascii="Avenir Medium" w:hAnsi="Avenir Medium"/>
+        </w:rPr>
+        <w:t>it</w:t>
+      </w:r>
+      <w:r>
+        <w:rPr>
+          <w:rFonts w:ascii="Avenir Medium" w:hAnsi="Avenir Medium"/>
+        </w:rPr>
+        <w:t xml:space="preserve"> to selective pressures and forces.  Re-organizing using patterns from a digital </w:t>
+      </w:r>
+      <w:r>
+        <w:rPr>
+          <w:rFonts w:ascii="Avenir Medium" w:hAnsi="Avenir Medium"/>
+        </w:rPr>
+        <w:t>weave infinite in length and width</w:t>
+      </w:r>
+      <w:r>
+        <w:rPr>
+          <w:rFonts w:ascii="Avenir Medium" w:hAnsi="Avenir Medium"/>
+        </w:rPr>
+        <w:t xml:space="preserve">.  Exploring the vastness of this plane. </w:t>
+      </w:r>
+      <w:r>
+        <w:rPr>
+          <w:rFonts w:ascii="Avenir Medium" w:hAnsi="Avenir Medium"/>
+        </w:rPr>
+        <w:t xml:space="preserve"> </w:t>
+      </w:r>
+      <w:r>
+        <w:rPr>
+          <w:rFonts w:ascii="Avenir Medium" w:hAnsi="Avenir Medium"/>
+        </w:rPr>
+        <w:t>From here I begin anew a sculptural undertaking dedicated to the possibilities of folding space, a space generated from a vast, unique transfinite fabric.</w:t>
+      </w:r>
+    </w:p>
+    <w:p/>
+    <w:p>
+      <w:pPr>
+        <w:spacing w:before="4"/>
+        <w:rPr>
+          <w:rFonts w:ascii="Avenir Heavy" w:hAnsi="Avenir Heavy"/>
+        </w:rPr>
+      </w:pPr>
+      <w:r>
+        <w:rPr>
+          <w:rFonts w:ascii="Avenir Heavy" w:hAnsi="Avenir Heavy"/>
+        </w:rPr>
+        <w:t>To Begin:</w:t>
+      </w:r>
+    </w:p>
+    <w:p>
+      <w:pPr>
+        <w:spacing w:before="4"/>
+        <w:rPr>
+          <w:rFonts w:ascii="Avenir Medium" w:hAnsi="Avenir Medium"/>
+        </w:rPr>
+      </w:pPr>
+      <w:r>
+        <w:rPr>
+          <w:rFonts w:ascii="Avenir Medium" w:hAnsi="Avenir Medium"/>
+          <w:color w:val="7F7F7F" w:themeColor="text1" w:themeTint="80"/>
+        </w:rPr>
+        <w:t>1</w:t>
+      </w:r>
+      <w:r>
+        <w:rPr>
+          <w:rFonts w:ascii="Avenir Medium" w:hAnsi="Avenir Medium"/>
+          <w:color w:val="7F7F7F" w:themeColor="text1" w:themeTint="80"/>
+        </w:rPr>
+        <w:t>:</w:t>
+      </w:r>
+      <w:r>
+        <w:rPr>
+          <w:rFonts w:ascii="Avenir Medium" w:hAnsi="Avenir Medium"/>
+        </w:rPr>
+        <w:t xml:space="preserve"> </w:t>
+      </w:r>
+      <w:r>
+        <w:rPr>
+          <w:rFonts w:ascii="Avenir Medium" w:hAnsi="Avenir Medium"/>
+        </w:rPr>
+        <w:t>Establish a place for combinatory organization,</w:t>
+      </w:r>
+    </w:p>
+    <w:p>
+      <w:pPr>
+        <w:spacing w:before="4"/>
+        <w:rPr>
+          <w:rFonts w:ascii="Avenir Medium" w:hAnsi="Avenir Medium"/>
+        </w:rPr>
+      </w:pPr>
+      <w:r>
+        <w:rPr>
+          <w:rFonts w:ascii="Avenir Medium" w:hAnsi="Avenir Medium"/>
+          <w:color w:val="7F7F7F" w:themeColor="text1" w:themeTint="80"/>
+        </w:rPr>
+        <w:t>2</w:t>
+      </w:r>
+      <w:r>
+        <w:rPr>
+          <w:rFonts w:ascii="Avenir Medium" w:hAnsi="Avenir Medium"/>
+          <w:color w:val="7F7F7F" w:themeColor="text1" w:themeTint="80"/>
+        </w:rPr>
+        <w:t>:</w:t>
+      </w:r>
+      <w:r>
+        <w:rPr>
+          <w:rFonts w:ascii="Avenir Medium" w:hAnsi="Avenir Medium"/>
+        </w:rPr>
+        <w:t xml:space="preserve"> </w:t>
+      </w:r>
+      <w:r>
+        <w:rPr>
+          <w:rFonts w:ascii="Avenir Medium" w:hAnsi="Avenir Medium"/>
+        </w:rPr>
+        <w:t>Delivery of empty materials,</w:t>
+      </w:r>
+    </w:p>
+    <w:p>
+      <w:pPr>
+        <w:spacing w:before="4"/>
+        <w:rPr>
+          <w:rFonts w:ascii="Avenir Medium" w:hAnsi="Avenir Medium"/>
+        </w:rPr>
+      </w:pPr>
+      <w:r>
+        <w:rPr>
+          <w:rFonts w:ascii="Avenir Medium" w:hAnsi="Avenir Medium"/>
+          <w:color w:val="7F7F7F" w:themeColor="text1" w:themeTint="80"/>
+        </w:rPr>
+        <w:t>3</w:t>
+      </w:r>
+      <w:r>
+        <w:rPr>
+          <w:rFonts w:ascii="Avenir Medium" w:hAnsi="Avenir Medium"/>
+          <w:color w:val="7F7F7F" w:themeColor="text1" w:themeTint="80"/>
+        </w:rPr>
+        <w:t>:</w:t>
+      </w:r>
+      <w:r>
+        <w:rPr>
+          <w:rFonts w:ascii="Avenir Medium" w:hAnsi="Avenir Medium"/>
+        </w:rPr>
+        <w:t xml:space="preserve"> </w:t>
+      </w:r>
+      <w:r>
+        <w:rPr>
+          <w:rFonts w:ascii="Avenir Medium" w:hAnsi="Avenir Medium"/>
+        </w:rPr>
+        <w:t>Create adjacent centers,</w:t>
+      </w:r>
+    </w:p>
+    <w:p>
+      <w:pPr>
+        <w:spacing w:before="4"/>
+        <w:rPr>
+          <w:rFonts w:ascii="Avenir Medium" w:hAnsi="Avenir Medium"/>
+        </w:rPr>
+      </w:pPr>
+      <w:r>
+        <w:rPr>
+          <w:rFonts w:ascii="Avenir Medium" w:hAnsi="Avenir Medium"/>
+          <w:color w:val="7F7F7F" w:themeColor="text1" w:themeTint="80"/>
+        </w:rPr>
+        <w:t>4</w:t>
+      </w:r>
+      <w:r>
+        <w:rPr>
+          <w:rFonts w:ascii="Avenir Medium" w:hAnsi="Avenir Medium"/>
+          <w:color w:val="7F7F7F" w:themeColor="text1" w:themeTint="80"/>
+        </w:rPr>
+        <w:t>:</w:t>
+      </w:r>
+      <w:r>
+        <w:rPr>
+          <w:rFonts w:ascii="Avenir Medium" w:hAnsi="Avenir Medium"/>
+        </w:rPr>
+        <w:t xml:space="preserve"> </w:t>
+      </w:r>
+      <w:r>
+        <w:rPr>
+          <w:rFonts w:ascii="Avenir Medium" w:hAnsi="Avenir Medium"/>
+        </w:rPr>
+        <w:t>Each is enumerated,</w:t>
+      </w:r>
+    </w:p>
+    <w:p>
+      <w:pPr>
+        <w:spacing w:before="4"/>
+        <w:rPr>
+          <w:rFonts w:ascii="Avenir Medium" w:hAnsi="Avenir Medium"/>
+        </w:rPr>
+      </w:pPr>
+      <w:r>
+        <w:rPr>
+          <w:rFonts w:ascii="Avenir Medium" w:hAnsi="Avenir Medium"/>
+          <w:color w:val="7F7F7F" w:themeColor="text1" w:themeTint="80"/>
+        </w:rPr>
+        <w:t>5:</w:t>
+      </w:r>
+      <w:r>
+        <w:rPr>
+          <w:rFonts w:ascii="Avenir Medium" w:hAnsi="Avenir Medium"/>
+        </w:rPr>
+        <w:t xml:space="preserve"> </w:t>
+      </w:r>
+      <w:r>
+        <w:rPr>
+          <w:rFonts w:ascii="Avenir Medium" w:hAnsi="Avenir Medium"/>
+        </w:rPr>
+        <w:t>Express the desire of emptiness to fill a space parallel and above,</w:t>
+      </w:r>
+    </w:p>
+    <w:p>
+      <w:pPr>
+        <w:spacing w:before="4"/>
+        <w:rPr>
+          <w:rFonts w:ascii="Avenir Medium" w:hAnsi="Avenir Medium"/>
+        </w:rPr>
+      </w:pPr>
+      <w:r>
+        <w:rPr>
+          <w:rFonts w:ascii="Avenir Medium" w:hAnsi="Avenir Medium"/>
+          <w:color w:val="7F7F7F" w:themeColor="text1" w:themeTint="80"/>
+        </w:rPr>
+        <w:t>6</w:t>
+      </w:r>
+      <w:r>
+        <w:rPr>
+          <w:rFonts w:ascii="Avenir Medium" w:hAnsi="Avenir Medium"/>
+          <w:color w:val="7F7F7F" w:themeColor="text1" w:themeTint="80"/>
+        </w:rPr>
+        <w:t>:</w:t>
+      </w:r>
+      <w:r>
+        <w:rPr>
+          <w:rFonts w:ascii="Avenir Medium" w:hAnsi="Avenir Medium"/>
+        </w:rPr>
+        <w:t xml:space="preserve"> </w:t>
+      </w:r>
+      <w:r>
+        <w:rPr>
+          <w:rFonts w:ascii="Avenir Medium" w:hAnsi="Avenir Medium"/>
+        </w:rPr>
+        <w:t>And fold,</w:t>
+      </w:r>
+    </w:p>
+    <w:p>
+      <w:pPr>
+        <w:spacing w:before="4"/>
+        <w:rPr>
+          <w:rFonts w:ascii="Avenir Medium" w:hAnsi="Avenir Medium"/>
+        </w:rPr>
+      </w:pPr>
+      <w:r>
+        <w:rPr>
+          <w:rFonts w:ascii="Avenir Medium" w:hAnsi="Avenir Medium"/>
+          <w:color w:val="7F7F7F" w:themeColor="text1" w:themeTint="80"/>
+        </w:rPr>
+        <w:t>7</w:t>
+      </w:r>
+      <w:r>
+        <w:rPr>
+          <w:rFonts w:ascii="Avenir Medium" w:hAnsi="Avenir Medium"/>
+          <w:color w:val="7F7F7F" w:themeColor="text1" w:themeTint="80"/>
+        </w:rPr>
+        <w:t>:</w:t>
+      </w:r>
+      <w:r>
+        <w:rPr>
+          <w:rFonts w:ascii="Avenir Medium" w:hAnsi="Avenir Medium"/>
+        </w:rPr>
+        <w:t xml:space="preserve"> </w:t>
+      </w:r>
+      <w:r>
+        <w:rPr>
+          <w:rFonts w:ascii="Avenir Medium" w:hAnsi="Avenir Medium"/>
+        </w:rPr>
+        <w:t>Visualize outward growth of time and space.</w:t>
+      </w:r>
+    </w:p>
+    <w:p>
+      <w:pPr>
+        <w:spacing w:before="4"/>
+        <w:rPr>
+          <w:rFonts w:ascii="Avenir Heavy" w:hAnsi="Avenir Heavy"/>
+        </w:rPr>
+      </w:pPr>
       <w:bookmarkStart w:id="0" w:name="_GoBack"/>
       <w:bookmarkEnd w:id="0"/>
-      <w:r>
-        <w:t>.  Exploring the vastness of this plane. From here I begin anew a sculptural undertaking dedicated to the possibilities of folding space, a space generated from a vast, unique transfinite fabric.</w:t>
-      </w:r>
-    </w:p>
-    <w:p/>
-    <w:p>
-      <w:r>
-        <w:t>1</w:t>
-      </w:r>
-    </w:p>
-    <w:p>
-      <w:r>
-        <w:t>Establish a place for combinatory organization,</w:t>
-      </w:r>
-    </w:p>
-    <w:p>
-      <w:r>
-        <w:t>2</w:t>
-      </w:r>
-    </w:p>
-    <w:p>
-      <w:r>
-        <w:t xml:space="preserve"> Delivery of empty materials,</w:t>
-      </w:r>
-    </w:p>
-    <w:p>
-      <w:r>
-        <w:t>3</w:t>
-      </w:r>
-    </w:p>
-    <w:p>
-      <w:r>
-        <w:t>Create adjacent centers,</w:t>
-      </w:r>
-    </w:p>
-    <w:p>
-      <w:r>
-        <w:t>4</w:t>
-      </w:r>
-    </w:p>
-    <w:p>
-      <w:r>
-        <w:t>Each is enumerated,</w:t>
-      </w:r>
-    </w:p>
-    <w:p>
-      <w:r>
-        <w:t xml:space="preserve">5 </w:t>
-      </w:r>
-    </w:p>
-    <w:p>
-      <w:r>
-        <w:t>Express the desire of emptiness to fill a space parallel and above,</w:t>
-      </w:r>
-    </w:p>
-    <w:p>
-      <w:r>
-        <w:t>6</w:t>
-      </w:r>
-    </w:p>
-    <w:p>
-      <w:r>
-        <w:t>And fold,</w:t>
-      </w:r>
-    </w:p>
-    <w:p>
-      <w:r>
-        <w:t>7</w:t>
-      </w:r>
-    </w:p>
-    <w:p>
-      <w:r>
-        <w:t>Visualize outward growth of time and space.</w:t>
-      </w:r>
-    </w:p>
-    <w:p/>
+    </w:p>
+    <w:p>
+      <w:pPr>
+        <w:spacing w:before="4"/>
+        <w:rPr>
+          <w:rFonts w:ascii="Avenir Heavy" w:hAnsi="Avenir Heavy"/>
+        </w:rPr>
+      </w:pPr>
+    </w:p>
+    <w:p>
+      <w:pPr>
+        <w:spacing w:before="4"/>
+        <w:rPr>
+          <w:rFonts w:ascii="Avenir Heavy" w:hAnsi="Avenir Heavy"/>
+        </w:rPr>
+      </w:pPr>
+      <w:r>
+        <w:rPr>
+          <w:rFonts w:ascii="Avenir Heavy" w:hAnsi="Avenir Heavy"/>
+        </w:rPr>
+        <w:t>Jarvis Fosdick</w:t>
+      </w:r>
+    </w:p>
+    <w:p>
+      <w:pPr>
+        <w:spacing w:before="4"/>
+        <w:rPr>
+          <w:rFonts w:ascii="Avenir Heavy" w:hAnsi="Avenir Heavy"/>
+        </w:rPr>
+      </w:pPr>
+      <w:r>
+        <w:rPr>
+          <w:rFonts w:ascii="Avenir Heavy" w:hAnsi="Avenir Heavy"/>
+        </w:rPr>
+        <w:t>970-290-7893</w:t>
+      </w:r>
+    </w:p>
+    <w:p>
+      <w:pPr>
+        <w:spacing w:before="4"/>
+        <w:rPr>
+          <w:rFonts w:ascii="Avenir Heavy" w:hAnsi="Avenir Heavy"/>
+        </w:rPr>
+      </w:pPr>
+      <w:r>
+        <w:rPr>
+          <w:rFonts w:ascii="Avenir Heavy" w:hAnsi="Avenir Heavy"/>
+        </w:rPr>
+        <w:t>jarvis1@fastmail.fm</w:t>
+      </w:r>
+    </w:p>
+    <w:p>
+      <w:pPr>
+        <w:spacing w:before="4"/>
+        <w:rPr>
+          <w:rFonts w:ascii="Avenir Heavy" w:hAnsi="Avenir Heavy"/>
+        </w:rPr>
+      </w:pPr>
+      <w:proofErr w:type="spellStart"/>
+      <w:r>
+        <w:rPr>
+          <w:rFonts w:ascii="Avenir Heavy" w:hAnsi="Avenir Heavy"/>
+        </w:rPr>
+        <w:t>Instagram</w:t>
+      </w:r>
+      <w:proofErr w:type="spellEnd"/>
+      <w:r>
+        <w:rPr>
+          <w:rFonts w:ascii="Avenir Heavy" w:hAnsi="Avenir Heavy"/>
+        </w:rPr>
+        <w:t xml:space="preserve"> @</w:t>
+      </w:r>
+      <w:proofErr w:type="spellStart"/>
+      <w:r>
+        <w:rPr>
+          <w:rFonts w:ascii="Avenir Heavy" w:hAnsi="Avenir Heavy"/>
+        </w:rPr>
+        <w:t>jarvisfosdick</w:t>
+      </w:r>
+      <w:proofErr w:type="spellEnd"/>
+    </w:p>
+    <w:p>
+      <w:pPr>
+        <w:spacing w:before="4"/>
+        <w:rPr>
+          <w:rFonts w:ascii="Avenir Heavy" w:hAnsi="Avenir Heavy"/>
+        </w:rPr>
+      </w:pPr>
+    </w:p>
+    <w:p>
+      <w:pPr>
+        <w:spacing w:before="4"/>
+        <w:rPr>
+          <w:rFonts w:ascii="Avenir Heavy" w:hAnsi="Avenir Heavy"/>
+        </w:rPr>
+      </w:pPr>
+      <w:r>
+        <w:rPr>
+          <w:rFonts w:ascii="Avenir Heavy" w:hAnsi="Avenir Heavy"/>
+        </w:rPr>
+        <w:t>Jarvis Fosdick</w:t>
+      </w:r>
+    </w:p>
+    <w:p>
+      <w:pPr>
+        <w:spacing w:before="4"/>
+        <w:rPr>
+          <w:rFonts w:ascii="Avenir Heavy" w:hAnsi="Avenir Heavy"/>
+        </w:rPr>
+      </w:pPr>
+      <w:r>
+        <w:rPr>
+          <w:rFonts w:ascii="Avenir Heavy" w:hAnsi="Avenir Heavy"/>
+        </w:rPr>
+        <w:t>970-290-7893</w:t>
+      </w:r>
+    </w:p>
+    <w:p>
+      <w:pPr>
+        <w:spacing w:before="4"/>
+        <w:rPr>
+          <w:rFonts w:ascii="Avenir Heavy" w:hAnsi="Avenir Heavy"/>
+        </w:rPr>
+      </w:pPr>
+      <w:r>
+        <w:rPr>
+          <w:rFonts w:ascii="Avenir Heavy" w:hAnsi="Avenir Heavy"/>
+        </w:rPr>
+        <w:t>jarvis1@fastmail.fm</w:t>
+      </w:r>
+    </w:p>
+    <w:p>
+      <w:pPr>
+        <w:spacing w:before="4"/>
+        <w:rPr>
+          <w:rFonts w:ascii="Avenir Heavy" w:hAnsi="Avenir Heavy"/>
+        </w:rPr>
+      </w:pPr>
+      <w:proofErr w:type="spellStart"/>
+      <w:r>
+        <w:rPr>
+          <w:rFonts w:ascii="Avenir Heavy" w:hAnsi="Avenir Heavy"/>
+        </w:rPr>
+        <w:t>Instagram</w:t>
+      </w:r>
+      <w:proofErr w:type="spellEnd"/>
+      <w:r>
+        <w:rPr>
+          <w:rFonts w:ascii="Avenir Heavy" w:hAnsi="Avenir Heavy"/>
+        </w:rPr>
+        <w:t xml:space="preserve"> @</w:t>
+      </w:r>
+      <w:proofErr w:type="spellStart"/>
+      <w:r>
+        <w:rPr>
+          <w:rFonts w:ascii="Avenir Heavy" w:hAnsi="Avenir Heavy"/>
+        </w:rPr>
+        <w:t>jarvisfosdick</w:t>
+      </w:r>
+      <w:proofErr w:type="spellEnd"/>
+    </w:p>
+    <w:p>
+      <w:pPr>
+        <w:spacing w:before="4"/>
+        <w:rPr>
+          <w:rFonts w:ascii="Avenir Heavy" w:hAnsi="Avenir Heavy"/>
+        </w:rPr>
+      </w:pPr>
+    </w:p>
+    <w:p>
+      <w:pPr>
+        <w:spacing w:before="4"/>
+        <w:rPr>
+          <w:rFonts w:ascii="Avenir Heavy" w:hAnsi="Avenir Heavy"/>
+        </w:rPr>
+      </w:pPr>
+      <w:r>
+        <w:rPr>
+          <w:rFonts w:ascii="Avenir Heavy" w:hAnsi="Avenir Heavy"/>
+        </w:rPr>
+        <w:t>Jarvis Fosdick</w:t>
+      </w:r>
+    </w:p>
+    <w:p>
+      <w:pPr>
+        <w:spacing w:before="4"/>
+        <w:rPr>
+          <w:rFonts w:ascii="Avenir Heavy" w:hAnsi="Avenir Heavy"/>
+        </w:rPr>
+      </w:pPr>
+      <w:r>
+        <w:rPr>
+          <w:rFonts w:ascii="Avenir Heavy" w:hAnsi="Avenir Heavy"/>
+        </w:rPr>
+        <w:t>970-290-7893</w:t>
+      </w:r>
+    </w:p>
+    <w:p>
+      <w:pPr>
+        <w:spacing w:before="4"/>
+        <w:rPr>
+          <w:rFonts w:ascii="Avenir Heavy" w:hAnsi="Avenir Heavy"/>
+        </w:rPr>
+      </w:pPr>
+      <w:r>
+        <w:rPr>
+          <w:rFonts w:ascii="Avenir Heavy" w:hAnsi="Avenir Heavy"/>
+        </w:rPr>
+        <w:t>jarvis1@fastmail.fm</w:t>
+      </w:r>
+    </w:p>
+    <w:p>
+      <w:pPr>
+        <w:spacing w:before="4"/>
+        <w:rPr>
+          <w:rFonts w:ascii="Avenir Heavy" w:hAnsi="Avenir Heavy"/>
+        </w:rPr>
+      </w:pPr>
+      <w:proofErr w:type="spellStart"/>
+      <w:r>
+        <w:rPr>
+          <w:rFonts w:ascii="Avenir Heavy" w:hAnsi="Avenir Heavy"/>
+        </w:rPr>
+        <w:t>Instagram</w:t>
+      </w:r>
+      <w:proofErr w:type="spellEnd"/>
+      <w:r>
+        <w:rPr>
+          <w:rFonts w:ascii="Avenir Heavy" w:hAnsi="Avenir Heavy"/>
+        </w:rPr>
+        <w:t xml:space="preserve"> @</w:t>
+      </w:r>
+      <w:proofErr w:type="spellStart"/>
+      <w:r>
+        <w:rPr>
+          <w:rFonts w:ascii="Avenir Heavy" w:hAnsi="Avenir Heavy"/>
+        </w:rPr>
+        <w:t>jarvisfosdick</w:t>
+      </w:r>
+      <w:proofErr w:type="spellEnd"/>
+    </w:p>
+    <w:p>
+      <w:pPr>
+        <w:spacing w:before="4"/>
+        <w:rPr>
+          <w:rFonts w:ascii="Avenir Heavy" w:hAnsi="Avenir Heavy"/>
+        </w:rPr>
+      </w:pPr>
+    </w:p>
+    <w:p>
+      <w:pPr>
+        <w:spacing w:before="4"/>
+        <w:rPr>
+          <w:rFonts w:ascii="Avenir Heavy" w:hAnsi="Avenir Heavy"/>
+        </w:rPr>
+      </w:pPr>
+      <w:r>
+        <w:rPr>
+          <w:rFonts w:ascii="Avenir Heavy" w:hAnsi="Avenir Heavy"/>
+        </w:rPr>
+        <w:t>Jarvis Fosdick</w:t>
+      </w:r>
+    </w:p>
+    <w:p>
+      <w:pPr>
+        <w:spacing w:before="4"/>
+        <w:rPr>
+          <w:rFonts w:ascii="Avenir Heavy" w:hAnsi="Avenir Heavy"/>
+        </w:rPr>
+      </w:pPr>
+      <w:r>
+        <w:rPr>
+          <w:rFonts w:ascii="Avenir Heavy" w:hAnsi="Avenir Heavy"/>
+        </w:rPr>
+        <w:t>970-290-7893</w:t>
+      </w:r>
+    </w:p>
+    <w:p>
+      <w:pPr>
+        <w:spacing w:before="4"/>
+        <w:rPr>
+          <w:rFonts w:ascii="Avenir Heavy" w:hAnsi="Avenir Heavy"/>
+        </w:rPr>
+      </w:pPr>
+      <w:r>
+        <w:rPr>
+          <w:rFonts w:ascii="Avenir Heavy" w:hAnsi="Avenir Heavy"/>
+        </w:rPr>
+        <w:t>jarvis1@fastmail.fm</w:t>
+      </w:r>
+    </w:p>
+    <w:p>
+      <w:pPr>
+        <w:spacing w:before="4"/>
+        <w:rPr>
+          <w:rFonts w:ascii="Avenir Heavy" w:hAnsi="Avenir Heavy"/>
+        </w:rPr>
+      </w:pPr>
+      <w:proofErr w:type="spellStart"/>
+      <w:r>
+        <w:rPr>
+          <w:rFonts w:ascii="Avenir Heavy" w:hAnsi="Avenir Heavy"/>
+        </w:rPr>
+        <w:t>Instagram</w:t>
+      </w:r>
+      <w:proofErr w:type="spellEnd"/>
+      <w:r>
+        <w:rPr>
+          <w:rFonts w:ascii="Avenir Heavy" w:hAnsi="Avenir Heavy"/>
+        </w:rPr>
+        <w:t xml:space="preserve"> @</w:t>
+      </w:r>
+      <w:proofErr w:type="spellStart"/>
+      <w:r>
+        <w:rPr>
+          <w:rFonts w:ascii="Avenir Heavy" w:hAnsi="Avenir Heavy"/>
+        </w:rPr>
+        <w:t>jarvisfosdick</w:t>
+      </w:r>
+      <w:proofErr w:type="spellEnd"/>
+    </w:p>
+    <w:p>
+      <w:pPr>
+        <w:spacing w:before="4"/>
+        <w:rPr>
+          <w:rFonts w:ascii="Avenir Heavy" w:hAnsi="Avenir Heavy"/>
+        </w:rPr>
+      </w:pPr>
+    </w:p>
+    <w:p>
+      <w:pPr>
+        <w:spacing w:before="4"/>
+        <w:rPr>
+          <w:rFonts w:ascii="Avenir Heavy" w:hAnsi="Avenir Heavy"/>
+        </w:rPr>
+      </w:pPr>
+    </w:p>
     <w:sectPr>
       <w:pgSz w:w="12240" w:h="15840"/>
       <w:pgMar w:top="1440" w:right="1800" w:bottom="1440" w:left="1800" w:header="720" w:footer="720" w:gutter="0"/>
@@ -317,6 +873,17 @@
     <w:semiHidden/>
     <w:unhideWhenUsed/>
   </w:style>
+  <w:style w:type="character" w:styleId="Hyperlink">
+    <w:name w:val="Hyperlink"/>
+    <w:basedOn w:val="DefaultParagraphFont"/>
+    <w:uiPriority w:val="99"/>
+    <w:unhideWhenUsed/>
+    <w:rsid w:val="007D3A1E"/>
+    <w:rPr>
+      <w:color w:val="0000FF" w:themeColor="hyperlink"/>
+      <w:u w:val="single"/>
+    </w:rPr>
+  </w:style>
 </w:styles>
 </file>
 
@@ -503,6 +1070,17 @@
     <w:uiPriority w:val="99"/>
     <w:semiHidden/>
     <w:unhideWhenUsed/>
+  </w:style>
+  <w:style w:type="character" w:styleId="Hyperlink">
+    <w:name w:val="Hyperlink"/>
+    <w:basedOn w:val="DefaultParagraphFont"/>
+    <w:uiPriority w:val="99"/>
+    <w:unhideWhenUsed/>
+    <w:rsid w:val="007D3A1E"/>
+    <w:rPr>
+      <w:color w:val="0000FF" w:themeColor="hyperlink"/>
+      <w:u w:val="single"/>
+    </w:rPr>
   </w:style>
 </w:styles>
 </file>

</xml_diff>

<commit_message>
looks like more writting
</commit_message>
<xml_diff>
--- a/docs/artist-statement-1.docx
+++ b/docs/artist-statement-1.docx
@@ -235,113 +235,119 @@
         <w:rPr>
           <w:rFonts w:ascii="Avenir Medium" w:hAnsi="Avenir Medium"/>
         </w:rPr>
-        <w:t>Each is enumerated,</w:t>
-      </w:r>
-    </w:p>
-    <w:p>
-      <w:pPr>
-        <w:spacing w:before="4"/>
-        <w:rPr>
-          <w:rFonts w:ascii="Avenir Medium" w:hAnsi="Avenir Medium"/>
-        </w:rPr>
-      </w:pPr>
-      <w:r>
-        <w:rPr>
-          <w:rFonts w:ascii="Avenir Medium" w:hAnsi="Avenir Medium"/>
-          <w:color w:val="7F7F7F" w:themeColor="text1" w:themeTint="80"/>
-        </w:rPr>
-        <w:t>5:</w:t>
-      </w:r>
-      <w:r>
-        <w:rPr>
-          <w:rFonts w:ascii="Avenir Medium" w:hAnsi="Avenir Medium"/>
-        </w:rPr>
-        <w:t xml:space="preserve"> </w:t>
-      </w:r>
-      <w:r>
-        <w:rPr>
-          <w:rFonts w:ascii="Avenir Medium" w:hAnsi="Avenir Medium"/>
-        </w:rPr>
-        <w:t>Express the desire of emptiness to fill a space parallel and above,</w:t>
-      </w:r>
-    </w:p>
-    <w:p>
-      <w:pPr>
-        <w:spacing w:before="4"/>
-        <w:rPr>
-          <w:rFonts w:ascii="Avenir Medium" w:hAnsi="Avenir Medium"/>
-        </w:rPr>
-      </w:pPr>
-      <w:r>
-        <w:rPr>
-          <w:rFonts w:ascii="Avenir Medium" w:hAnsi="Avenir Medium"/>
-          <w:color w:val="7F7F7F" w:themeColor="text1" w:themeTint="80"/>
-        </w:rPr>
-        <w:t>6</w:t>
-      </w:r>
-      <w:r>
-        <w:rPr>
-          <w:rFonts w:ascii="Avenir Medium" w:hAnsi="Avenir Medium"/>
-          <w:color w:val="7F7F7F" w:themeColor="text1" w:themeTint="80"/>
-        </w:rPr>
-        <w:t>:</w:t>
-      </w:r>
-      <w:r>
-        <w:rPr>
-          <w:rFonts w:ascii="Avenir Medium" w:hAnsi="Avenir Medium"/>
-        </w:rPr>
-        <w:t xml:space="preserve"> </w:t>
-      </w:r>
-      <w:r>
-        <w:rPr>
-          <w:rFonts w:ascii="Avenir Medium" w:hAnsi="Avenir Medium"/>
-        </w:rPr>
-        <w:t>And fold,</w:t>
-      </w:r>
-    </w:p>
-    <w:p>
-      <w:pPr>
-        <w:spacing w:before="4"/>
-        <w:rPr>
-          <w:rFonts w:ascii="Avenir Medium" w:hAnsi="Avenir Medium"/>
-        </w:rPr>
-      </w:pPr>
-      <w:r>
-        <w:rPr>
-          <w:rFonts w:ascii="Avenir Medium" w:hAnsi="Avenir Medium"/>
-          <w:color w:val="7F7F7F" w:themeColor="text1" w:themeTint="80"/>
-        </w:rPr>
-        <w:t>7</w:t>
-      </w:r>
-      <w:r>
-        <w:rPr>
-          <w:rFonts w:ascii="Avenir Medium" w:hAnsi="Avenir Medium"/>
-          <w:color w:val="7F7F7F" w:themeColor="text1" w:themeTint="80"/>
-        </w:rPr>
-        <w:t>:</w:t>
-      </w:r>
-      <w:r>
-        <w:rPr>
-          <w:rFonts w:ascii="Avenir Medium" w:hAnsi="Avenir Medium"/>
-        </w:rPr>
-        <w:t xml:space="preserve"> </w:t>
-      </w:r>
-      <w:r>
-        <w:rPr>
-          <w:rFonts w:ascii="Avenir Medium" w:hAnsi="Avenir Medium"/>
-        </w:rPr>
-        <w:t>Visualize outward growth of time and space.</w:t>
-      </w:r>
-    </w:p>
-    <w:p>
-      <w:pPr>
-        <w:spacing w:before="4"/>
-        <w:rPr>
-          <w:rFonts w:ascii="Avenir Heavy" w:hAnsi="Avenir Heavy"/>
-        </w:rPr>
-      </w:pPr>
+        <w:t>Repeat</w:t>
+      </w:r>
       <w:bookmarkStart w:id="0" w:name="_GoBack"/>
       <w:bookmarkEnd w:id="0"/>
+      <w:r>
+        <w:rPr>
+          <w:rFonts w:ascii="Avenir Medium" w:hAnsi="Avenir Medium"/>
+        </w:rPr>
+        <w:t>,</w:t>
+      </w:r>
+    </w:p>
+    <w:p>
+      <w:pPr>
+        <w:spacing w:before="4"/>
+        <w:rPr>
+          <w:rFonts w:ascii="Avenir Medium" w:hAnsi="Avenir Medium"/>
+        </w:rPr>
+      </w:pPr>
+      <w:r>
+        <w:rPr>
+          <w:rFonts w:ascii="Avenir Medium" w:hAnsi="Avenir Medium"/>
+          <w:color w:val="7F7F7F" w:themeColor="text1" w:themeTint="80"/>
+        </w:rPr>
+        <w:t>5:</w:t>
+      </w:r>
+      <w:r>
+        <w:rPr>
+          <w:rFonts w:ascii="Avenir Medium" w:hAnsi="Avenir Medium"/>
+        </w:rPr>
+        <w:t xml:space="preserve"> </w:t>
+      </w:r>
+      <w:r>
+        <w:rPr>
+          <w:rFonts w:ascii="Avenir Medium" w:hAnsi="Avenir Medium"/>
+        </w:rPr>
+        <w:t>Express the desire of emptiness to fill a space parallel and above,</w:t>
+      </w:r>
+    </w:p>
+    <w:p>
+      <w:pPr>
+        <w:spacing w:before="4"/>
+        <w:rPr>
+          <w:rFonts w:ascii="Avenir Medium" w:hAnsi="Avenir Medium"/>
+        </w:rPr>
+      </w:pPr>
+      <w:r>
+        <w:rPr>
+          <w:rFonts w:ascii="Avenir Medium" w:hAnsi="Avenir Medium"/>
+          <w:color w:val="7F7F7F" w:themeColor="text1" w:themeTint="80"/>
+        </w:rPr>
+        <w:t>6</w:t>
+      </w:r>
+      <w:r>
+        <w:rPr>
+          <w:rFonts w:ascii="Avenir Medium" w:hAnsi="Avenir Medium"/>
+          <w:color w:val="7F7F7F" w:themeColor="text1" w:themeTint="80"/>
+        </w:rPr>
+        <w:t>:</w:t>
+      </w:r>
+      <w:r>
+        <w:rPr>
+          <w:rFonts w:ascii="Avenir Medium" w:hAnsi="Avenir Medium"/>
+        </w:rPr>
+        <w:t xml:space="preserve"> </w:t>
+      </w:r>
+      <w:r>
+        <w:rPr>
+          <w:rFonts w:ascii="Avenir Medium" w:hAnsi="Avenir Medium"/>
+        </w:rPr>
+        <w:t>And fold,</w:t>
+      </w:r>
+    </w:p>
+    <w:p>
+      <w:pPr>
+        <w:spacing w:before="4"/>
+        <w:rPr>
+          <w:rFonts w:ascii="Avenir Medium" w:hAnsi="Avenir Medium"/>
+        </w:rPr>
+      </w:pPr>
+      <w:r>
+        <w:rPr>
+          <w:rFonts w:ascii="Avenir Medium" w:hAnsi="Avenir Medium"/>
+          <w:color w:val="7F7F7F" w:themeColor="text1" w:themeTint="80"/>
+        </w:rPr>
+        <w:t>7</w:t>
+      </w:r>
+      <w:r>
+        <w:rPr>
+          <w:rFonts w:ascii="Avenir Medium" w:hAnsi="Avenir Medium"/>
+          <w:color w:val="7F7F7F" w:themeColor="text1" w:themeTint="80"/>
+        </w:rPr>
+        <w:t>:</w:t>
+      </w:r>
+      <w:r>
+        <w:rPr>
+          <w:rFonts w:ascii="Avenir Medium" w:hAnsi="Avenir Medium"/>
+        </w:rPr>
+        <w:t xml:space="preserve"> </w:t>
+      </w:r>
+      <w:r>
+        <w:rPr>
+          <w:rFonts w:ascii="Avenir Medium" w:hAnsi="Avenir Medium"/>
+        </w:rPr>
+        <w:t>Visualize outward growth of time and space.</w:t>
+      </w:r>
+    </w:p>
+    <w:p>
+      <w:pPr>
+        <w:spacing w:before="4"/>
+        <w:rPr>
+          <w:rFonts w:ascii="Avenir Heavy" w:hAnsi="Avenir Heavy"/>
+        </w:rPr>
+      </w:pPr>
     </w:p>
     <w:p>
       <w:pPr>
@@ -400,28 +406,12 @@
           <w:rFonts w:ascii="Avenir Heavy" w:hAnsi="Avenir Heavy"/>
         </w:rPr>
       </w:pPr>
-      <w:proofErr w:type="spellStart"/>
-      <w:r>
-        <w:rPr>
-          <w:rFonts w:ascii="Avenir Heavy" w:hAnsi="Avenir Heavy"/>
-        </w:rPr>
-        <w:t>Instagram</w:t>
-      </w:r>
-      <w:proofErr w:type="spellEnd"/>
-      <w:r>
-        <w:rPr>
-          <w:rFonts w:ascii="Avenir Heavy" w:hAnsi="Avenir Heavy"/>
-        </w:rPr>
-        <w:t xml:space="preserve"> @</w:t>
-      </w:r>
-      <w:proofErr w:type="spellStart"/>
-      <w:r>
-        <w:rPr>
-          <w:rFonts w:ascii="Avenir Heavy" w:hAnsi="Avenir Heavy"/>
-        </w:rPr>
-        <w:t>jarvisfosdick</w:t>
-      </w:r>
-      <w:proofErr w:type="spellEnd"/>
+      <w:r>
+        <w:rPr>
+          <w:rFonts w:ascii="Avenir Heavy" w:hAnsi="Avenir Heavy"/>
+        </w:rPr>
+        <w:t>Instagram @jarvisfosdick</w:t>
+      </w:r>
     </w:p>
     <w:p>
       <w:pPr>
@@ -480,28 +470,12 @@
           <w:rFonts w:ascii="Avenir Heavy" w:hAnsi="Avenir Heavy"/>
         </w:rPr>
       </w:pPr>
-      <w:proofErr w:type="spellStart"/>
-      <w:r>
-        <w:rPr>
-          <w:rFonts w:ascii="Avenir Heavy" w:hAnsi="Avenir Heavy"/>
-        </w:rPr>
-        <w:t>Instagram</w:t>
-      </w:r>
-      <w:proofErr w:type="spellEnd"/>
-      <w:r>
-        <w:rPr>
-          <w:rFonts w:ascii="Avenir Heavy" w:hAnsi="Avenir Heavy"/>
-        </w:rPr>
-        <w:t xml:space="preserve"> @</w:t>
-      </w:r>
-      <w:proofErr w:type="spellStart"/>
-      <w:r>
-        <w:rPr>
-          <w:rFonts w:ascii="Avenir Heavy" w:hAnsi="Avenir Heavy"/>
-        </w:rPr>
-        <w:t>jarvisfosdick</w:t>
-      </w:r>
-      <w:proofErr w:type="spellEnd"/>
+      <w:r>
+        <w:rPr>
+          <w:rFonts w:ascii="Avenir Heavy" w:hAnsi="Avenir Heavy"/>
+        </w:rPr>
+        <w:t>Instagram @jarvisfosdick</w:t>
+      </w:r>
     </w:p>
     <w:p>
       <w:pPr>
@@ -560,28 +534,12 @@
           <w:rFonts w:ascii="Avenir Heavy" w:hAnsi="Avenir Heavy"/>
         </w:rPr>
       </w:pPr>
-      <w:proofErr w:type="spellStart"/>
-      <w:r>
-        <w:rPr>
-          <w:rFonts w:ascii="Avenir Heavy" w:hAnsi="Avenir Heavy"/>
-        </w:rPr>
-        <w:t>Instagram</w:t>
-      </w:r>
-      <w:proofErr w:type="spellEnd"/>
-      <w:r>
-        <w:rPr>
-          <w:rFonts w:ascii="Avenir Heavy" w:hAnsi="Avenir Heavy"/>
-        </w:rPr>
-        <w:t xml:space="preserve"> @</w:t>
-      </w:r>
-      <w:proofErr w:type="spellStart"/>
-      <w:r>
-        <w:rPr>
-          <w:rFonts w:ascii="Avenir Heavy" w:hAnsi="Avenir Heavy"/>
-        </w:rPr>
-        <w:t>jarvisfosdick</w:t>
-      </w:r>
-      <w:proofErr w:type="spellEnd"/>
+      <w:r>
+        <w:rPr>
+          <w:rFonts w:ascii="Avenir Heavy" w:hAnsi="Avenir Heavy"/>
+        </w:rPr>
+        <w:t>Instagram @jarvisfosdick</w:t>
+      </w:r>
     </w:p>
     <w:p>
       <w:pPr>
@@ -640,28 +598,12 @@
           <w:rFonts w:ascii="Avenir Heavy" w:hAnsi="Avenir Heavy"/>
         </w:rPr>
       </w:pPr>
-      <w:proofErr w:type="spellStart"/>
-      <w:r>
-        <w:rPr>
-          <w:rFonts w:ascii="Avenir Heavy" w:hAnsi="Avenir Heavy"/>
-        </w:rPr>
-        <w:t>Instagram</w:t>
-      </w:r>
-      <w:proofErr w:type="spellEnd"/>
-      <w:r>
-        <w:rPr>
-          <w:rFonts w:ascii="Avenir Heavy" w:hAnsi="Avenir Heavy"/>
-        </w:rPr>
-        <w:t xml:space="preserve"> @</w:t>
-      </w:r>
-      <w:proofErr w:type="spellStart"/>
-      <w:r>
-        <w:rPr>
-          <w:rFonts w:ascii="Avenir Heavy" w:hAnsi="Avenir Heavy"/>
-        </w:rPr>
-        <w:t>jarvisfosdick</w:t>
-      </w:r>
-      <w:proofErr w:type="spellEnd"/>
+      <w:r>
+        <w:rPr>
+          <w:rFonts w:ascii="Avenir Heavy" w:hAnsi="Avenir Heavy"/>
+        </w:rPr>
+        <w:t>Instagram @jarvisfosdick</w:t>
+      </w:r>
     </w:p>
     <w:p>
       <w:pPr>

</xml_diff>